<commit_message>
Refactor Lookouts to separate dropdowns
</commit_message>
<xml_diff>
--- a/comp4976assn2/Docs/Readme.docx
+++ b/comp4976assn2/Docs/Readme.docx
@@ -13,17 +13,13 @@
       <w:proofErr w:type="spellEnd"/>
       <w:r>
         <w:br/>
-      </w:r>
-      <w:r>
         <w:t>Student #: A00</w:t>
       </w:r>
       <w:r>
         <w:br/>
-      </w:r>
-      <w:r>
         <w:t xml:space="preserve">Email: </w:t>
       </w:r>
-      <w:hyperlink w:history="1" r:id="rId5">
+      <w:hyperlink r:id="rId5" w:history="1">
         <w:r>
           <w:rPr>
             <w:rStyle w:val="Hyperlink"/>
@@ -38,17 +34,13 @@
       </w:r>
       <w:r>
         <w:br/>
-      </w:r>
-      <w:r>
         <w:t>Student #: A00867642</w:t>
       </w:r>
       <w:r>
         <w:br/>
-      </w:r>
-      <w:r>
         <w:t xml:space="preserve">Email: </w:t>
       </w:r>
-      <w:hyperlink w:history="1" r:id="rId6">
+      <w:hyperlink r:id="rId6" w:history="1">
         <w:r>
           <w:rPr>
             <w:rStyle w:val="Hyperlink"/>
@@ -63,11 +55,9 @@
       </w:r>
       <w:r>
         <w:br/>
-      </w:r>
-      <w:r>
         <w:t xml:space="preserve">URL2: </w:t>
       </w:r>
-      <w:hyperlink w:history="1" r:id="rId7">
+      <w:hyperlink r:id="rId7" w:history="1">
         <w:r>
           <w:rPr>
             <w:rStyle w:val="Hyperlink"/>
@@ -88,29 +78,21 @@
           <w:ilvl w:val="0"/>
           <w:numId w:val="2"/>
         </w:numPr>
-        <w:rPr/>
-      </w:pPr>
-      <w:r>
-        <w:rPr/>
+      </w:pPr>
+      <w:r>
         <w:t>Roles and users appropriately created and seeded</w:t>
       </w:r>
     </w:p>
-    <w:p w14:noSpellErr="1">
+    <w:p>
       <w:pPr>
         <w:pStyle w:val="ListParagraph"/>
         <w:numPr>
           <w:ilvl w:val="0"/>
           <w:numId w:val="2"/>
         </w:numPr>
-        <w:rPr/>
-      </w:pPr>
-      <w:r>
-        <w:rPr/>
-        <w:t>Lookup tables</w:t>
-      </w:r>
-      <w:r>
-        <w:rPr/>
-        <w:t xml:space="preserve"> appropriately created and seeded</w:t>
+      </w:pPr>
+      <w:r>
+        <w:t>Lookup tables appropriately created and seeded</w:t>
       </w:r>
     </w:p>
     <w:p>
@@ -192,30 +174,25 @@
           <w:ilvl w:val="0"/>
           <w:numId w:val="2"/>
         </w:numPr>
-        <w:rPr/>
-      </w:pPr>
-      <w:r>
-        <w:rPr/>
+      </w:pPr>
+      <w:r>
         <w:t xml:space="preserve">Database renamed to </w:t>
       </w:r>
       <w:proofErr w:type="spellStart"/>
       <w:r>
-        <w:rPr/>
         <w:t>GoodSamaritan.mdf</w:t>
       </w:r>
       <w:proofErr w:type="spellEnd"/>
     </w:p>
-    <w:p w14:noSpellErr="1">
+    <w:p>
       <w:pPr>
         <w:pStyle w:val="ListParagraph"/>
         <w:numPr>
           <w:ilvl w:val="0"/>
           <w:numId w:val="2"/>
         </w:numPr>
-        <w:rPr/>
-      </w:pPr>
-      <w:r>
-        <w:rPr/>
+      </w:pPr>
+      <w:r>
         <w:t>Project deployed to Azure</w:t>
       </w:r>
     </w:p>
@@ -223,6 +200,8 @@
       <w:pPr>
         <w:pStyle w:val="ListParagraph"/>
       </w:pPr>
+      <w:bookmarkStart w:id="0" w:name="_GoBack"/>
+      <w:bookmarkEnd w:id="0"/>
     </w:p>
     <w:p>
       <w:r>
@@ -238,7 +217,16 @@
         </w:numPr>
       </w:pPr>
       <w:r>
-        <w:t>none</w:t>
+        <w:t xml:space="preserve">Logging in by email is not implemented. Must use username </w:t>
+      </w:r>
+      <w:r>
+        <w:rPr>
+          <w:b/>
+        </w:rPr>
+        <w:t>Adam</w:t>
+      </w:r>
+      <w:r>
+        <w:t xml:space="preserve"> instead of adam@gs.ca</w:t>
       </w:r>
       <w:r>
         <w:br/>
@@ -249,59 +237,72 @@
         <w:t>Major Challenges:</w:t>
       </w:r>
     </w:p>
-    <w:p w14:noSpellErr="1">
-      <w:pPr>
-        <w:pStyle w:val="Normal"/>
+    <w:p>
+      <w:pPr>
         <w:numPr>
           <w:ilvl w:val="0"/>
           <w:numId w:val="5"/>
         </w:numPr>
-        <w:rPr/>
-      </w:pPr>
-      <w:r>
-        <w:rPr/>
+      </w:pPr>
+      <w:r>
         <w:t xml:space="preserve">Large amount of </w:t>
       </w:r>
       <w:r>
         <w:rPr>
-          <w:rFonts w:ascii="Calibri" w:hAnsi="Calibri" w:eastAsia="Calibri" w:cs="Calibri"/>
+          <w:rFonts w:ascii="Calibri" w:eastAsia="Calibri" w:hAnsi="Calibri" w:cs="Calibri"/>
         </w:rPr>
         <w:t>typing to set up the lookup tables resulted in a few spelling errors that caused some issues.</w:t>
       </w:r>
-      <w:bookmarkStart w:name="_GoBack" w:id="0"/>
-      <w:bookmarkEnd w:id="0"/>
     </w:p>
-    <w:p w14:noSpellErr="1">
-      <w:pPr>
-        <w:pStyle w:val="Normal"/>
+    <w:p>
+      <w:pPr>
         <w:numPr>
           <w:ilvl w:val="0"/>
           <w:numId w:val="5"/>
         </w:numPr>
-        <w:rPr/>
-      </w:pPr>
-      <w:r>
-        <w:rPr>
-          <w:rFonts w:ascii="Calibri" w:hAnsi="Calibri" w:eastAsia="Calibri" w:cs="Calibri"/>
+      </w:pPr>
+      <w:r>
+        <w:rPr>
+          <w:rFonts w:ascii="Calibri" w:eastAsia="Calibri" w:hAnsi="Calibri" w:cs="Calibri"/>
         </w:rPr>
         <w:t>Getting the migrations to execute successfully was a bit of a challenge</w:t>
       </w:r>
     </w:p>
-    <w:p w14:noSpellErr="1">
-      <w:pPr>
-        <w:pStyle w:val="ListParagraph"/>
+    <w:p>
+      <w:pPr>
         <w:numPr>
           <w:ilvl w:val="0"/>
           <w:numId w:val="5"/>
         </w:numPr>
-        <w:rPr/>
-      </w:pPr>
-      <w:r>
-        <w:rPr>
-          <w:rFonts w:ascii="Calibri" w:hAnsi="Calibri" w:eastAsia="Calibri" w:cs="Calibri"/>
-        </w:rPr>
-        <w:t>Email address as default login</w:t>
-      </w:r>
+      </w:pPr>
+      <w:r>
+        <w:rPr>
+          <w:rFonts w:ascii="Calibri" w:eastAsia="Calibri" w:hAnsi="Calibri" w:cs="Calibri"/>
+        </w:rPr>
+        <w:t xml:space="preserve">Dealing with </w:t>
+      </w:r>
+      <w:proofErr w:type="spellStart"/>
+      <w:r>
+        <w:rPr>
+          <w:rFonts w:ascii="Calibri" w:eastAsia="Calibri" w:hAnsi="Calibri" w:cs="Calibri"/>
+        </w:rPr>
+        <w:t>ApplicationUsers</w:t>
+      </w:r>
+      <w:proofErr w:type="spellEnd"/>
+      <w:r>
+        <w:rPr>
+          <w:rFonts w:ascii="Calibri" w:eastAsia="Calibri" w:hAnsi="Calibri" w:cs="Calibri"/>
+        </w:rPr>
+        <w:t xml:space="preserve"> and </w:t>
+      </w:r>
+      <w:proofErr w:type="spellStart"/>
+      <w:r>
+        <w:rPr>
+          <w:rFonts w:ascii="Calibri" w:eastAsia="Calibri" w:hAnsi="Calibri" w:cs="Calibri"/>
+        </w:rPr>
+        <w:t>IdentityRoles</w:t>
+      </w:r>
+      <w:proofErr w:type="spellEnd"/>
       <w:r>
         <w:br/>
       </w:r>
@@ -352,7 +353,6 @@
     </w:p>
     <w:p>
       <w:pPr>
-        <w:jc w:val="left"/>
         <w:rPr>
           <w:sz w:val="18"/>
           <w:szCs w:val="20"/>
@@ -427,17 +427,8 @@
         <w:rPr>
           <w:sz w:val="18"/>
           <w:szCs w:val="18"/>
-          <w:u w:val="none"/>
-        </w:rPr>
-        <w:t xml:space="preserve">       </w:t>
-      </w:r>
-      <w:r>
-        <w:rPr>
-          <w:sz w:val="18"/>
-          <w:szCs w:val="18"/>
-          <w:u w:val="none"/>
-        </w:rPr>
-        <w:t xml:space="preserve"> </w:t>
+        </w:rPr>
+        <w:t xml:space="preserve">        </w:t>
       </w:r>
       <w:r>
         <w:rPr>
@@ -535,7 +526,6 @@
         <w:rPr>
           <w:sz w:val="18"/>
           <w:szCs w:val="18"/>
-          <w:u w:val="none"/>
         </w:rPr>
         <w:t xml:space="preserve">              </w:t>
       </w:r>
@@ -562,7 +552,7 @@
         <w:t>2015-03-06</w:t>
       </w:r>
     </w:p>
-    <w:p w14:noSpellErr="1">
+    <w:p>
       <w:pPr>
         <w:rPr>
           <w:sz w:val="18"/>
@@ -582,15 +572,7 @@
           <w:szCs w:val="18"/>
           <w:u w:val="single"/>
         </w:rPr>
-        <w:t>http://a2.</w:t>
-      </w:r>
-      <w:r>
-        <w:rPr>
-          <w:sz w:val="18"/>
-          <w:szCs w:val="18"/>
-          <w:u w:val="single"/>
-        </w:rPr>
-        <w:t>brycendorsay.com</w:t>
+        <w:t>http://a2.brycendorsay.com</w:t>
       </w:r>
     </w:p>
     <w:tbl>
@@ -1454,7 +1436,7 @@
     <w:p/>
     <w:p/>
     <w:sectPr>
-      <w:pgSz w:w="12240" w:h="15840" w:orient="portrait"/>
+      <w:pgSz w:w="12240" w:h="15840"/>
       <w:pgMar w:top="1440" w:right="1440" w:bottom="1440" w:left="1440" w:header="708" w:footer="708" w:gutter="0"/>
       <w:cols w:space="708"/>
       <w:docGrid w:linePitch="360"/>
@@ -1478,7 +1460,7 @@
         <w:ind w:left="720" w:hanging="360"/>
       </w:pPr>
       <w:rPr>
-        <w:rFonts w:hint="default" w:ascii="Courier New" w:hAnsi="Courier New" w:cs="Courier New"/>
+        <w:rFonts w:ascii="Courier New" w:hAnsi="Courier New" w:cs="Courier New" w:hint="default"/>
       </w:rPr>
     </w:lvl>
     <w:lvl w:ilvl="1" w:tplc="10090003" w:tentative="1">
@@ -1490,7 +1472,7 @@
         <w:ind w:left="1440" w:hanging="360"/>
       </w:pPr>
       <w:rPr>
-        <w:rFonts w:hint="default" w:ascii="Courier New" w:hAnsi="Courier New" w:cs="Courier New"/>
+        <w:rFonts w:ascii="Courier New" w:hAnsi="Courier New" w:cs="Courier New" w:hint="default"/>
       </w:rPr>
     </w:lvl>
     <w:lvl w:ilvl="2" w:tplc="10090005" w:tentative="1">
@@ -1502,7 +1484,7 @@
         <w:ind w:left="2160" w:hanging="360"/>
       </w:pPr>
       <w:rPr>
-        <w:rFonts w:hint="default" w:ascii="Wingdings" w:hAnsi="Wingdings"/>
+        <w:rFonts w:ascii="Wingdings" w:hAnsi="Wingdings" w:hint="default"/>
       </w:rPr>
     </w:lvl>
     <w:lvl w:ilvl="3" w:tplc="10090001" w:tentative="1">
@@ -1514,7 +1496,7 @@
         <w:ind w:left="2880" w:hanging="360"/>
       </w:pPr>
       <w:rPr>
-        <w:rFonts w:hint="default" w:ascii="Symbol" w:hAnsi="Symbol"/>
+        <w:rFonts w:ascii="Symbol" w:hAnsi="Symbol" w:hint="default"/>
       </w:rPr>
     </w:lvl>
     <w:lvl w:ilvl="4" w:tplc="10090003" w:tentative="1">
@@ -1526,7 +1508,7 @@
         <w:ind w:left="3600" w:hanging="360"/>
       </w:pPr>
       <w:rPr>
-        <w:rFonts w:hint="default" w:ascii="Courier New" w:hAnsi="Courier New" w:cs="Courier New"/>
+        <w:rFonts w:ascii="Courier New" w:hAnsi="Courier New" w:cs="Courier New" w:hint="default"/>
       </w:rPr>
     </w:lvl>
     <w:lvl w:ilvl="5" w:tplc="10090005" w:tentative="1">
@@ -1538,7 +1520,7 @@
         <w:ind w:left="4320" w:hanging="360"/>
       </w:pPr>
       <w:rPr>
-        <w:rFonts w:hint="default" w:ascii="Wingdings" w:hAnsi="Wingdings"/>
+        <w:rFonts w:ascii="Wingdings" w:hAnsi="Wingdings" w:hint="default"/>
       </w:rPr>
     </w:lvl>
     <w:lvl w:ilvl="6" w:tplc="10090001" w:tentative="1">
@@ -1550,7 +1532,7 @@
         <w:ind w:left="5040" w:hanging="360"/>
       </w:pPr>
       <w:rPr>
-        <w:rFonts w:hint="default" w:ascii="Symbol" w:hAnsi="Symbol"/>
+        <w:rFonts w:ascii="Symbol" w:hAnsi="Symbol" w:hint="default"/>
       </w:rPr>
     </w:lvl>
     <w:lvl w:ilvl="7" w:tplc="10090003" w:tentative="1">
@@ -1562,7 +1544,7 @@
         <w:ind w:left="5760" w:hanging="360"/>
       </w:pPr>
       <w:rPr>
-        <w:rFonts w:hint="default" w:ascii="Courier New" w:hAnsi="Courier New" w:cs="Courier New"/>
+        <w:rFonts w:ascii="Courier New" w:hAnsi="Courier New" w:cs="Courier New" w:hint="default"/>
       </w:rPr>
     </w:lvl>
     <w:lvl w:ilvl="8" w:tplc="10090005" w:tentative="1">
@@ -1574,7 +1556,7 @@
         <w:ind w:left="6480" w:hanging="360"/>
       </w:pPr>
       <w:rPr>
-        <w:rFonts w:hint="default" w:ascii="Wingdings" w:hAnsi="Wingdings"/>
+        <w:rFonts w:ascii="Wingdings" w:hAnsi="Wingdings" w:hint="default"/>
       </w:rPr>
     </w:lvl>
   </w:abstractNum>
@@ -1591,7 +1573,7 @@
         <w:ind w:left="720" w:hanging="360"/>
       </w:pPr>
       <w:rPr>
-        <w:rFonts w:hint="default" w:ascii="Wingdings" w:hAnsi="Wingdings"/>
+        <w:rFonts w:ascii="Wingdings" w:hAnsi="Wingdings" w:hint="default"/>
       </w:rPr>
     </w:lvl>
     <w:lvl w:ilvl="1" w:tplc="10090003" w:tentative="1">
@@ -1603,7 +1585,7 @@
         <w:ind w:left="1440" w:hanging="360"/>
       </w:pPr>
       <w:rPr>
-        <w:rFonts w:hint="default" w:ascii="Courier New" w:hAnsi="Courier New" w:cs="Courier New"/>
+        <w:rFonts w:ascii="Courier New" w:hAnsi="Courier New" w:cs="Courier New" w:hint="default"/>
       </w:rPr>
     </w:lvl>
     <w:lvl w:ilvl="2" w:tplc="10090005" w:tentative="1">
@@ -1615,7 +1597,7 @@
         <w:ind w:left="2160" w:hanging="360"/>
       </w:pPr>
       <w:rPr>
-        <w:rFonts w:hint="default" w:ascii="Wingdings" w:hAnsi="Wingdings"/>
+        <w:rFonts w:ascii="Wingdings" w:hAnsi="Wingdings" w:hint="default"/>
       </w:rPr>
     </w:lvl>
     <w:lvl w:ilvl="3" w:tplc="10090001" w:tentative="1">
@@ -1627,7 +1609,7 @@
         <w:ind w:left="2880" w:hanging="360"/>
       </w:pPr>
       <w:rPr>
-        <w:rFonts w:hint="default" w:ascii="Symbol" w:hAnsi="Symbol"/>
+        <w:rFonts w:ascii="Symbol" w:hAnsi="Symbol" w:hint="default"/>
       </w:rPr>
     </w:lvl>
     <w:lvl w:ilvl="4" w:tplc="10090003" w:tentative="1">
@@ -1639,7 +1621,7 @@
         <w:ind w:left="3600" w:hanging="360"/>
       </w:pPr>
       <w:rPr>
-        <w:rFonts w:hint="default" w:ascii="Courier New" w:hAnsi="Courier New" w:cs="Courier New"/>
+        <w:rFonts w:ascii="Courier New" w:hAnsi="Courier New" w:cs="Courier New" w:hint="default"/>
       </w:rPr>
     </w:lvl>
     <w:lvl w:ilvl="5" w:tplc="10090005" w:tentative="1">
@@ -1651,7 +1633,7 @@
         <w:ind w:left="4320" w:hanging="360"/>
       </w:pPr>
       <w:rPr>
-        <w:rFonts w:hint="default" w:ascii="Wingdings" w:hAnsi="Wingdings"/>
+        <w:rFonts w:ascii="Wingdings" w:hAnsi="Wingdings" w:hint="default"/>
       </w:rPr>
     </w:lvl>
     <w:lvl w:ilvl="6" w:tplc="10090001" w:tentative="1">
@@ -1663,7 +1645,7 @@
         <w:ind w:left="5040" w:hanging="360"/>
       </w:pPr>
       <w:rPr>
-        <w:rFonts w:hint="default" w:ascii="Symbol" w:hAnsi="Symbol"/>
+        <w:rFonts w:ascii="Symbol" w:hAnsi="Symbol" w:hint="default"/>
       </w:rPr>
     </w:lvl>
     <w:lvl w:ilvl="7" w:tplc="10090003" w:tentative="1">
@@ -1675,7 +1657,7 @@
         <w:ind w:left="5760" w:hanging="360"/>
       </w:pPr>
       <w:rPr>
-        <w:rFonts w:hint="default" w:ascii="Courier New" w:hAnsi="Courier New" w:cs="Courier New"/>
+        <w:rFonts w:ascii="Courier New" w:hAnsi="Courier New" w:cs="Courier New" w:hint="default"/>
       </w:rPr>
     </w:lvl>
     <w:lvl w:ilvl="8" w:tplc="10090005" w:tentative="1">
@@ -1687,7 +1669,7 @@
         <w:ind w:left="6480" w:hanging="360"/>
       </w:pPr>
       <w:rPr>
-        <w:rFonts w:hint="default" w:ascii="Wingdings" w:hAnsi="Wingdings"/>
+        <w:rFonts w:ascii="Wingdings" w:hAnsi="Wingdings" w:hint="default"/>
       </w:rPr>
     </w:lvl>
   </w:abstractNum>
@@ -1704,7 +1686,7 @@
         <w:ind w:left="360" w:hanging="360"/>
       </w:pPr>
       <w:rPr>
-        <w:rFonts w:hint="default" w:ascii="Symbol" w:hAnsi="Symbol"/>
+        <w:rFonts w:ascii="Symbol" w:hAnsi="Symbol" w:hint="default"/>
       </w:rPr>
     </w:lvl>
     <w:lvl w:ilvl="1" w:tplc="04090003" w:tentative="1">
@@ -1716,7 +1698,7 @@
         <w:ind w:left="1080" w:hanging="360"/>
       </w:pPr>
       <w:rPr>
-        <w:rFonts w:hint="default" w:ascii="Courier New" w:hAnsi="Courier New" w:cs="Courier New"/>
+        <w:rFonts w:ascii="Courier New" w:hAnsi="Courier New" w:cs="Courier New" w:hint="default"/>
       </w:rPr>
     </w:lvl>
     <w:lvl w:ilvl="2" w:tplc="04090005" w:tentative="1">
@@ -1728,7 +1710,7 @@
         <w:ind w:left="1800" w:hanging="360"/>
       </w:pPr>
       <w:rPr>
-        <w:rFonts w:hint="default" w:ascii="Wingdings" w:hAnsi="Wingdings"/>
+        <w:rFonts w:ascii="Wingdings" w:hAnsi="Wingdings" w:hint="default"/>
       </w:rPr>
     </w:lvl>
     <w:lvl w:ilvl="3" w:tplc="04090001" w:tentative="1">
@@ -1740,7 +1722,7 @@
         <w:ind w:left="2520" w:hanging="360"/>
       </w:pPr>
       <w:rPr>
-        <w:rFonts w:hint="default" w:ascii="Symbol" w:hAnsi="Symbol"/>
+        <w:rFonts w:ascii="Symbol" w:hAnsi="Symbol" w:hint="default"/>
       </w:rPr>
     </w:lvl>
     <w:lvl w:ilvl="4" w:tplc="04090003" w:tentative="1">
@@ -1752,7 +1734,7 @@
         <w:ind w:left="3240" w:hanging="360"/>
       </w:pPr>
       <w:rPr>
-        <w:rFonts w:hint="default" w:ascii="Courier New" w:hAnsi="Courier New" w:cs="Courier New"/>
+        <w:rFonts w:ascii="Courier New" w:hAnsi="Courier New" w:cs="Courier New" w:hint="default"/>
       </w:rPr>
     </w:lvl>
     <w:lvl w:ilvl="5" w:tplc="04090005" w:tentative="1">
@@ -1764,7 +1746,7 @@
         <w:ind w:left="3960" w:hanging="360"/>
       </w:pPr>
       <w:rPr>
-        <w:rFonts w:hint="default" w:ascii="Wingdings" w:hAnsi="Wingdings"/>
+        <w:rFonts w:ascii="Wingdings" w:hAnsi="Wingdings" w:hint="default"/>
       </w:rPr>
     </w:lvl>
     <w:lvl w:ilvl="6" w:tplc="04090001" w:tentative="1">
@@ -1776,7 +1758,7 @@
         <w:ind w:left="4680" w:hanging="360"/>
       </w:pPr>
       <w:rPr>
-        <w:rFonts w:hint="default" w:ascii="Symbol" w:hAnsi="Symbol"/>
+        <w:rFonts w:ascii="Symbol" w:hAnsi="Symbol" w:hint="default"/>
       </w:rPr>
     </w:lvl>
     <w:lvl w:ilvl="7" w:tplc="04090003" w:tentative="1">
@@ -1788,7 +1770,7 @@
         <w:ind w:left="5400" w:hanging="360"/>
       </w:pPr>
       <w:rPr>
-        <w:rFonts w:hint="default" w:ascii="Courier New" w:hAnsi="Courier New" w:cs="Courier New"/>
+        <w:rFonts w:ascii="Courier New" w:hAnsi="Courier New" w:cs="Courier New" w:hint="default"/>
       </w:rPr>
     </w:lvl>
     <w:lvl w:ilvl="8" w:tplc="04090005" w:tentative="1">
@@ -1800,7 +1782,7 @@
         <w:ind w:left="6120" w:hanging="360"/>
       </w:pPr>
       <w:rPr>
-        <w:rFonts w:hint="default" w:ascii="Wingdings" w:hAnsi="Wingdings"/>
+        <w:rFonts w:ascii="Wingdings" w:hAnsi="Wingdings" w:hint="default"/>
       </w:rPr>
     </w:lvl>
   </w:abstractNum>
@@ -1817,7 +1799,7 @@
         <w:ind w:left="720" w:hanging="360"/>
       </w:pPr>
       <w:rPr>
-        <w:rFonts w:hint="default" w:ascii="Courier New" w:hAnsi="Courier New" w:cs="Courier New"/>
+        <w:rFonts w:ascii="Courier New" w:hAnsi="Courier New" w:cs="Courier New" w:hint="default"/>
       </w:rPr>
     </w:lvl>
     <w:lvl w:ilvl="1" w:tplc="10090003" w:tentative="1">
@@ -1829,7 +1811,7 @@
         <w:ind w:left="1440" w:hanging="360"/>
       </w:pPr>
       <w:rPr>
-        <w:rFonts w:hint="default" w:ascii="Courier New" w:hAnsi="Courier New" w:cs="Courier New"/>
+        <w:rFonts w:ascii="Courier New" w:hAnsi="Courier New" w:cs="Courier New" w:hint="default"/>
       </w:rPr>
     </w:lvl>
     <w:lvl w:ilvl="2" w:tplc="10090005" w:tentative="1">
@@ -1841,7 +1823,7 @@
         <w:ind w:left="2160" w:hanging="360"/>
       </w:pPr>
       <w:rPr>
-        <w:rFonts w:hint="default" w:ascii="Wingdings" w:hAnsi="Wingdings"/>
+        <w:rFonts w:ascii="Wingdings" w:hAnsi="Wingdings" w:hint="default"/>
       </w:rPr>
     </w:lvl>
     <w:lvl w:ilvl="3" w:tplc="10090001" w:tentative="1">
@@ -1853,7 +1835,7 @@
         <w:ind w:left="2880" w:hanging="360"/>
       </w:pPr>
       <w:rPr>
-        <w:rFonts w:hint="default" w:ascii="Symbol" w:hAnsi="Symbol"/>
+        <w:rFonts w:ascii="Symbol" w:hAnsi="Symbol" w:hint="default"/>
       </w:rPr>
     </w:lvl>
     <w:lvl w:ilvl="4" w:tplc="10090003" w:tentative="1">
@@ -1865,7 +1847,7 @@
         <w:ind w:left="3600" w:hanging="360"/>
       </w:pPr>
       <w:rPr>
-        <w:rFonts w:hint="default" w:ascii="Courier New" w:hAnsi="Courier New" w:cs="Courier New"/>
+        <w:rFonts w:ascii="Courier New" w:hAnsi="Courier New" w:cs="Courier New" w:hint="default"/>
       </w:rPr>
     </w:lvl>
     <w:lvl w:ilvl="5" w:tplc="10090005" w:tentative="1">
@@ -1877,7 +1859,7 @@
         <w:ind w:left="4320" w:hanging="360"/>
       </w:pPr>
       <w:rPr>
-        <w:rFonts w:hint="default" w:ascii="Wingdings" w:hAnsi="Wingdings"/>
+        <w:rFonts w:ascii="Wingdings" w:hAnsi="Wingdings" w:hint="default"/>
       </w:rPr>
     </w:lvl>
     <w:lvl w:ilvl="6" w:tplc="10090001" w:tentative="1">
@@ -1889,7 +1871,7 @@
         <w:ind w:left="5040" w:hanging="360"/>
       </w:pPr>
       <w:rPr>
-        <w:rFonts w:hint="default" w:ascii="Symbol" w:hAnsi="Symbol"/>
+        <w:rFonts w:ascii="Symbol" w:hAnsi="Symbol" w:hint="default"/>
       </w:rPr>
     </w:lvl>
     <w:lvl w:ilvl="7" w:tplc="10090003" w:tentative="1">
@@ -1901,7 +1883,7 @@
         <w:ind w:left="5760" w:hanging="360"/>
       </w:pPr>
       <w:rPr>
-        <w:rFonts w:hint="default" w:ascii="Courier New" w:hAnsi="Courier New" w:cs="Courier New"/>
+        <w:rFonts w:ascii="Courier New" w:hAnsi="Courier New" w:cs="Courier New" w:hint="default"/>
       </w:rPr>
     </w:lvl>
     <w:lvl w:ilvl="8" w:tplc="10090005" w:tentative="1">
@@ -1913,7 +1895,7 @@
         <w:ind w:left="6480" w:hanging="360"/>
       </w:pPr>
       <w:rPr>
-        <w:rFonts w:hint="default" w:ascii="Wingdings" w:hAnsi="Wingdings"/>
+        <w:rFonts w:ascii="Wingdings" w:hAnsi="Wingdings" w:hint="default"/>
       </w:rPr>
     </w:lvl>
   </w:abstractNum>
@@ -1930,7 +1912,7 @@
         <w:ind w:left="1080" w:hanging="360"/>
       </w:pPr>
       <w:rPr>
-        <w:rFonts w:hint="default" w:ascii="Courier New" w:hAnsi="Courier New" w:cs="Courier New"/>
+        <w:rFonts w:ascii="Courier New" w:hAnsi="Courier New" w:cs="Courier New" w:hint="default"/>
       </w:rPr>
     </w:lvl>
     <w:lvl w:ilvl="1" w:tplc="10090003" w:tentative="1">
@@ -1942,7 +1924,7 @@
         <w:ind w:left="1800" w:hanging="360"/>
       </w:pPr>
       <w:rPr>
-        <w:rFonts w:hint="default" w:ascii="Courier New" w:hAnsi="Courier New" w:cs="Courier New"/>
+        <w:rFonts w:ascii="Courier New" w:hAnsi="Courier New" w:cs="Courier New" w:hint="default"/>
       </w:rPr>
     </w:lvl>
     <w:lvl w:ilvl="2" w:tplc="10090005" w:tentative="1">
@@ -1954,7 +1936,7 @@
         <w:ind w:left="2520" w:hanging="360"/>
       </w:pPr>
       <w:rPr>
-        <w:rFonts w:hint="default" w:ascii="Wingdings" w:hAnsi="Wingdings"/>
+        <w:rFonts w:ascii="Wingdings" w:hAnsi="Wingdings" w:hint="default"/>
       </w:rPr>
     </w:lvl>
     <w:lvl w:ilvl="3" w:tplc="10090001" w:tentative="1">
@@ -1966,7 +1948,7 @@
         <w:ind w:left="3240" w:hanging="360"/>
       </w:pPr>
       <w:rPr>
-        <w:rFonts w:hint="default" w:ascii="Symbol" w:hAnsi="Symbol"/>
+        <w:rFonts w:ascii="Symbol" w:hAnsi="Symbol" w:hint="default"/>
       </w:rPr>
     </w:lvl>
     <w:lvl w:ilvl="4" w:tplc="10090003" w:tentative="1">
@@ -1978,7 +1960,7 @@
         <w:ind w:left="3960" w:hanging="360"/>
       </w:pPr>
       <w:rPr>
-        <w:rFonts w:hint="default" w:ascii="Courier New" w:hAnsi="Courier New" w:cs="Courier New"/>
+        <w:rFonts w:ascii="Courier New" w:hAnsi="Courier New" w:cs="Courier New" w:hint="default"/>
       </w:rPr>
     </w:lvl>
     <w:lvl w:ilvl="5" w:tplc="10090005" w:tentative="1">
@@ -1990,7 +1972,7 @@
         <w:ind w:left="4680" w:hanging="360"/>
       </w:pPr>
       <w:rPr>
-        <w:rFonts w:hint="default" w:ascii="Wingdings" w:hAnsi="Wingdings"/>
+        <w:rFonts w:ascii="Wingdings" w:hAnsi="Wingdings" w:hint="default"/>
       </w:rPr>
     </w:lvl>
     <w:lvl w:ilvl="6" w:tplc="10090001" w:tentative="1">
@@ -2002,7 +1984,7 @@
         <w:ind w:left="5400" w:hanging="360"/>
       </w:pPr>
       <w:rPr>
-        <w:rFonts w:hint="default" w:ascii="Symbol" w:hAnsi="Symbol"/>
+        <w:rFonts w:ascii="Symbol" w:hAnsi="Symbol" w:hint="default"/>
       </w:rPr>
     </w:lvl>
     <w:lvl w:ilvl="7" w:tplc="10090003" w:tentative="1">
@@ -2014,7 +1996,7 @@
         <w:ind w:left="6120" w:hanging="360"/>
       </w:pPr>
       <w:rPr>
-        <w:rFonts w:hint="default" w:ascii="Courier New" w:hAnsi="Courier New" w:cs="Courier New"/>
+        <w:rFonts w:ascii="Courier New" w:hAnsi="Courier New" w:cs="Courier New" w:hint="default"/>
       </w:rPr>
     </w:lvl>
     <w:lvl w:ilvl="8" w:tplc="10090005" w:tentative="1">
@@ -2026,7 +2008,7 @@
         <w:ind w:left="6840" w:hanging="360"/>
       </w:pPr>
       <w:rPr>
-        <w:rFonts w:hint="default" w:ascii="Wingdings" w:hAnsi="Wingdings"/>
+        <w:rFonts w:ascii="Wingdings" w:hAnsi="Wingdings" w:hint="default"/>
       </w:rPr>
     </w:lvl>
   </w:abstractNum>
@@ -2049,11 +2031,11 @@
 </file>
 
 <file path=word/styles.xml><?xml version="1.0" encoding="utf-8"?>
-<w:styles xmlns:wp14="http://schemas.microsoft.com/office/word/2010/wordprocessingDrawing" xmlns:mc="http://schemas.openxmlformats.org/markup-compatibility/2006" xmlns:r="http://schemas.openxmlformats.org/officeDocument/2006/relationships" xmlns:w="http://schemas.openxmlformats.org/wordprocessingml/2006/main" xmlns:w14="http://schemas.microsoft.com/office/word/2010/wordml" xmlns:w15="http://schemas.microsoft.com/office/word/2012/wordml" mc:Ignorable="w14 w15 wp14">
+<w:styles xmlns:mc="http://schemas.openxmlformats.org/markup-compatibility/2006" xmlns:r="http://schemas.openxmlformats.org/officeDocument/2006/relationships" xmlns:w="http://schemas.openxmlformats.org/wordprocessingml/2006/main" xmlns:w14="http://schemas.microsoft.com/office/word/2010/wordml" xmlns:w15="http://schemas.microsoft.com/office/word/2012/wordml" mc:Ignorable="w14 w15">
   <w:docDefaults>
     <w:rPrDefault>
       <w:rPr>
-        <w:rFonts w:asciiTheme="minorHAnsi" w:hAnsiTheme="minorHAnsi" w:eastAsiaTheme="minorEastAsia" w:cstheme="minorBidi"/>
+        <w:rFonts w:asciiTheme="minorHAnsi" w:eastAsiaTheme="minorEastAsia" w:hAnsiTheme="minorHAnsi" w:cstheme="minorBidi"/>
         <w:sz w:val="22"/>
         <w:szCs w:val="22"/>
         <w:lang w:val="en-CA" w:eastAsia="ja-JP" w:bidi="ar-SA"/>
@@ -2068,14 +2050,14 @@
   <w:latentStyles w:defLockedState="0" w:defUIPriority="99" w:defSemiHidden="0" w:defUnhideWhenUsed="0" w:defQFormat="0" w:count="371">
     <w:lsdException w:name="Normal" w:uiPriority="0" w:qFormat="1"/>
     <w:lsdException w:name="heading 1" w:uiPriority="9" w:qFormat="1"/>
-    <w:lsdException w:name="heading 2" w:uiPriority="9" w:semiHidden="1" w:unhideWhenUsed="1" w:qFormat="1"/>
-    <w:lsdException w:name="heading 3" w:uiPriority="9" w:semiHidden="1" w:unhideWhenUsed="1" w:qFormat="1"/>
-    <w:lsdException w:name="heading 4" w:uiPriority="9" w:semiHidden="1" w:unhideWhenUsed="1" w:qFormat="1"/>
-    <w:lsdException w:name="heading 5" w:uiPriority="9" w:semiHidden="1" w:unhideWhenUsed="1" w:qFormat="1"/>
-    <w:lsdException w:name="heading 6" w:uiPriority="9" w:semiHidden="1" w:unhideWhenUsed="1" w:qFormat="1"/>
-    <w:lsdException w:name="heading 7" w:uiPriority="9" w:semiHidden="1" w:unhideWhenUsed="1" w:qFormat="1"/>
-    <w:lsdException w:name="heading 8" w:uiPriority="9" w:semiHidden="1" w:unhideWhenUsed="1" w:qFormat="1"/>
-    <w:lsdException w:name="heading 9" w:uiPriority="9" w:semiHidden="1" w:unhideWhenUsed="1" w:qFormat="1"/>
+    <w:lsdException w:name="heading 2" w:semiHidden="1" w:uiPriority="9" w:unhideWhenUsed="1" w:qFormat="1"/>
+    <w:lsdException w:name="heading 3" w:semiHidden="1" w:uiPriority="9" w:unhideWhenUsed="1" w:qFormat="1"/>
+    <w:lsdException w:name="heading 4" w:semiHidden="1" w:uiPriority="9" w:unhideWhenUsed="1" w:qFormat="1"/>
+    <w:lsdException w:name="heading 5" w:semiHidden="1" w:uiPriority="9" w:unhideWhenUsed="1" w:qFormat="1"/>
+    <w:lsdException w:name="heading 6" w:semiHidden="1" w:uiPriority="9" w:unhideWhenUsed="1" w:qFormat="1"/>
+    <w:lsdException w:name="heading 7" w:semiHidden="1" w:uiPriority="9" w:unhideWhenUsed="1" w:qFormat="1"/>
+    <w:lsdException w:name="heading 8" w:semiHidden="1" w:uiPriority="9" w:unhideWhenUsed="1" w:qFormat="1"/>
+    <w:lsdException w:name="heading 9" w:semiHidden="1" w:uiPriority="9" w:unhideWhenUsed="1" w:qFormat="1"/>
     <w:lsdException w:name="index 1" w:semiHidden="1" w:unhideWhenUsed="1"/>
     <w:lsdException w:name="index 2" w:semiHidden="1" w:unhideWhenUsed="1"/>
     <w:lsdException w:name="index 3" w:semiHidden="1" w:unhideWhenUsed="1"/>
@@ -2085,22 +2067,22 @@
     <w:lsdException w:name="index 7" w:semiHidden="1" w:unhideWhenUsed="1"/>
     <w:lsdException w:name="index 8" w:semiHidden="1" w:unhideWhenUsed="1"/>
     <w:lsdException w:name="index 9" w:semiHidden="1" w:unhideWhenUsed="1"/>
-    <w:lsdException w:name="toc 1" w:uiPriority="39" w:semiHidden="1" w:unhideWhenUsed="1"/>
-    <w:lsdException w:name="toc 2" w:uiPriority="39" w:semiHidden="1" w:unhideWhenUsed="1"/>
-    <w:lsdException w:name="toc 3" w:uiPriority="39" w:semiHidden="1" w:unhideWhenUsed="1"/>
-    <w:lsdException w:name="toc 4" w:uiPriority="39" w:semiHidden="1" w:unhideWhenUsed="1"/>
-    <w:lsdException w:name="toc 5" w:uiPriority="39" w:semiHidden="1" w:unhideWhenUsed="1"/>
-    <w:lsdException w:name="toc 6" w:uiPriority="39" w:semiHidden="1" w:unhideWhenUsed="1"/>
-    <w:lsdException w:name="toc 7" w:uiPriority="39" w:semiHidden="1" w:unhideWhenUsed="1"/>
-    <w:lsdException w:name="toc 8" w:uiPriority="39" w:semiHidden="1" w:unhideWhenUsed="1"/>
-    <w:lsdException w:name="toc 9" w:uiPriority="39" w:semiHidden="1" w:unhideWhenUsed="1"/>
+    <w:lsdException w:name="toc 1" w:semiHidden="1" w:uiPriority="39" w:unhideWhenUsed="1"/>
+    <w:lsdException w:name="toc 2" w:semiHidden="1" w:uiPriority="39" w:unhideWhenUsed="1"/>
+    <w:lsdException w:name="toc 3" w:semiHidden="1" w:uiPriority="39" w:unhideWhenUsed="1"/>
+    <w:lsdException w:name="toc 4" w:semiHidden="1" w:uiPriority="39" w:unhideWhenUsed="1"/>
+    <w:lsdException w:name="toc 5" w:semiHidden="1" w:uiPriority="39" w:unhideWhenUsed="1"/>
+    <w:lsdException w:name="toc 6" w:semiHidden="1" w:uiPriority="39" w:unhideWhenUsed="1"/>
+    <w:lsdException w:name="toc 7" w:semiHidden="1" w:uiPriority="39" w:unhideWhenUsed="1"/>
+    <w:lsdException w:name="toc 8" w:semiHidden="1" w:uiPriority="39" w:unhideWhenUsed="1"/>
+    <w:lsdException w:name="toc 9" w:semiHidden="1" w:uiPriority="39" w:unhideWhenUsed="1"/>
     <w:lsdException w:name="Normal Indent" w:semiHidden="1" w:unhideWhenUsed="1"/>
     <w:lsdException w:name="footnote text" w:semiHidden="1" w:unhideWhenUsed="1"/>
     <w:lsdException w:name="annotation text" w:semiHidden="1" w:unhideWhenUsed="1"/>
     <w:lsdException w:name="header" w:semiHidden="1" w:unhideWhenUsed="1"/>
     <w:lsdException w:name="footer" w:semiHidden="1" w:unhideWhenUsed="1"/>
     <w:lsdException w:name="index heading" w:semiHidden="1" w:unhideWhenUsed="1"/>
-    <w:lsdException w:name="caption" w:uiPriority="35" w:semiHidden="1" w:unhideWhenUsed="1" w:qFormat="1"/>
+    <w:lsdException w:name="caption" w:semiHidden="1" w:uiPriority="35" w:unhideWhenUsed="1" w:qFormat="1"/>
     <w:lsdException w:name="table of figures" w:semiHidden="1" w:unhideWhenUsed="1"/>
     <w:lsdException w:name="envelope address" w:semiHidden="1" w:unhideWhenUsed="1"/>
     <w:lsdException w:name="envelope return" w:semiHidden="1" w:unhideWhenUsed="1"/>
@@ -2131,7 +2113,7 @@
     <w:lsdException w:name="Title" w:uiPriority="10" w:qFormat="1"/>
     <w:lsdException w:name="Closing" w:semiHidden="1" w:unhideWhenUsed="1"/>
     <w:lsdException w:name="Signature" w:semiHidden="1" w:unhideWhenUsed="1"/>
-    <w:lsdException w:name="Default Paragraph Font" w:uiPriority="1" w:semiHidden="1" w:unhideWhenUsed="1"/>
+    <w:lsdException w:name="Default Paragraph Font" w:semiHidden="1" w:uiPriority="1" w:unhideWhenUsed="1"/>
     <w:lsdException w:name="Body Text" w:semiHidden="1" w:unhideWhenUsed="1"/>
     <w:lsdException w:name="Body Text Indent" w:semiHidden="1" w:unhideWhenUsed="1"/>
     <w:lsdException w:name="List Continue" w:semiHidden="1" w:unhideWhenUsed="1"/>
@@ -2331,8 +2313,8 @@
     <w:lsdException w:name="Subtle Reference" w:uiPriority="31" w:qFormat="1"/>
     <w:lsdException w:name="Intense Reference" w:uiPriority="32" w:qFormat="1"/>
     <w:lsdException w:name="Book Title" w:uiPriority="33" w:qFormat="1"/>
-    <w:lsdException w:name="Bibliography" w:uiPriority="37" w:semiHidden="1" w:unhideWhenUsed="1"/>
-    <w:lsdException w:name="TOC Heading" w:uiPriority="39" w:semiHidden="1" w:unhideWhenUsed="1" w:qFormat="1"/>
+    <w:lsdException w:name="Bibliography" w:semiHidden="1" w:uiPriority="37" w:unhideWhenUsed="1"/>
+    <w:lsdException w:name="TOC Heading" w:semiHidden="1" w:uiPriority="39" w:unhideWhenUsed="1" w:qFormat="1"/>
     <w:lsdException w:name="Plain Table 1" w:uiPriority="41"/>
     <w:lsdException w:name="Plain Table 2" w:uiPriority="42"/>
     <w:lsdException w:name="Plain Table 3" w:uiPriority="43"/>
@@ -2438,7 +2420,7 @@
     <w:lsdException w:name="List Table 6 Colorful Accent 6" w:uiPriority="51"/>
     <w:lsdException w:name="List Table 7 Colorful Accent 6" w:uiPriority="52"/>
   </w:latentStyles>
-  <w:style w:type="paragraph" w:styleId="Normal" w:default="1">
+  <w:style w:type="paragraph" w:default="1" w:styleId="Normal">
     <w:name w:val="Normal"/>
     <w:qFormat/>
   </w:style>
@@ -2453,14 +2435,14 @@
     <w:rsid w:val="00F50575"/>
     <w:pPr>
       <w:pBdr>
-        <w:bottom w:val="single" w:color="823B0B" w:themeColor="accent2" w:themeShade="7F" w:sz="4" w:space="1"/>
+        <w:bottom w:val="single" w:sz="4" w:space="1" w:color="823B0B" w:themeColor="accent2" w:themeShade="7F"/>
       </w:pBdr>
       <w:spacing w:before="400" w:after="200" w:line="252" w:lineRule="auto"/>
       <w:jc w:val="center"/>
       <w:outlineLvl w:val="1"/>
     </w:pPr>
     <w:rPr>
-      <w:rFonts w:asciiTheme="majorHAnsi" w:hAnsiTheme="majorHAnsi" w:eastAsiaTheme="majorEastAsia" w:cstheme="majorBidi"/>
+      <w:rFonts w:asciiTheme="majorHAnsi" w:eastAsiaTheme="majorEastAsia" w:hAnsiTheme="majorHAnsi" w:cstheme="majorBidi"/>
       <w:caps/>
       <w:color w:val="833C0B" w:themeColor="accent2" w:themeShade="80"/>
       <w:spacing w:val="15"/>
@@ -2469,13 +2451,13 @@
       <w:lang w:val="en-US" w:eastAsia="en-US"/>
     </w:rPr>
   </w:style>
-  <w:style w:type="character" w:styleId="DefaultParagraphFont" w:default="1">
+  <w:style w:type="character" w:default="1" w:styleId="DefaultParagraphFont">
     <w:name w:val="Default Paragraph Font"/>
     <w:uiPriority w:val="1"/>
     <w:semiHidden/>
     <w:unhideWhenUsed/>
   </w:style>
-  <w:style w:type="table" w:styleId="TableNormal" w:default="1">
+  <w:style w:type="table" w:default="1" w:styleId="TableNormal">
     <w:name w:val="Normal Table"/>
     <w:uiPriority w:val="99"/>
     <w:semiHidden/>
@@ -2490,7 +2472,7 @@
       </w:tblCellMar>
     </w:tblPr>
   </w:style>
-  <w:style w:type="numbering" w:styleId="NoList" w:default="1">
+  <w:style w:type="numbering" w:default="1" w:styleId="NoList">
     <w:name w:val="No List"/>
     <w:uiPriority w:val="99"/>
     <w:semiHidden/>
@@ -2507,14 +2489,14 @@
       <w:u w:val="single"/>
     </w:rPr>
   </w:style>
-  <w:style w:type="character" w:styleId="Heading2Char" w:customStyle="1">
+  <w:style w:type="character" w:customStyle="1" w:styleId="Heading2Char">
     <w:name w:val="Heading 2 Char"/>
     <w:basedOn w:val="DefaultParagraphFont"/>
     <w:link w:val="Heading2"/>
     <w:uiPriority w:val="9"/>
     <w:rsid w:val="00F50575"/>
     <w:rPr>
-      <w:rFonts w:asciiTheme="majorHAnsi" w:hAnsiTheme="majorHAnsi" w:eastAsiaTheme="majorEastAsia" w:cstheme="majorBidi"/>
+      <w:rFonts w:asciiTheme="majorHAnsi" w:eastAsiaTheme="majorEastAsia" w:hAnsiTheme="majorHAnsi" w:cstheme="majorBidi"/>
       <w:caps/>
       <w:color w:val="833C0B" w:themeColor="accent2" w:themeShade="80"/>
       <w:spacing w:val="15"/>
@@ -2532,7 +2514,7 @@
       <w:spacing w:after="0" w:line="240" w:lineRule="auto"/>
     </w:pPr>
     <w:rPr>
-      <w:rFonts w:asciiTheme="majorHAnsi" w:hAnsiTheme="majorHAnsi" w:eastAsiaTheme="majorEastAsia" w:cstheme="majorBidi"/>
+      <w:rFonts w:asciiTheme="majorHAnsi" w:eastAsiaTheme="majorEastAsia" w:hAnsiTheme="majorHAnsi" w:cstheme="majorBidi"/>
       <w:lang w:val="en-US" w:eastAsia="en-US"/>
     </w:rPr>
     <w:tblPr>
@@ -2540,12 +2522,12 @@
       <w:tblStyleColBandSize w:val="1"/>
       <w:tblInd w:w="0" w:type="dxa"/>
       <w:tblBorders>
-        <w:top w:val="single" w:color="F7CAAC" w:themeColor="accent2" w:themeTint="66" w:sz="4" w:space="0"/>
-        <w:left w:val="single" w:color="F7CAAC" w:themeColor="accent2" w:themeTint="66" w:sz="4" w:space="0"/>
-        <w:bottom w:val="single" w:color="F7CAAC" w:themeColor="accent2" w:themeTint="66" w:sz="4" w:space="0"/>
-        <w:right w:val="single" w:color="F7CAAC" w:themeColor="accent2" w:themeTint="66" w:sz="4" w:space="0"/>
-        <w:insideH w:val="single" w:color="F7CAAC" w:themeColor="accent2" w:themeTint="66" w:sz="4" w:space="0"/>
-        <w:insideV w:val="single" w:color="F7CAAC" w:themeColor="accent2" w:themeTint="66" w:sz="4" w:space="0"/>
+        <w:top w:val="single" w:sz="4" w:space="0" w:color="F7CAAC" w:themeColor="accent2" w:themeTint="66"/>
+        <w:left w:val="single" w:sz="4" w:space="0" w:color="F7CAAC" w:themeColor="accent2" w:themeTint="66"/>
+        <w:bottom w:val="single" w:sz="4" w:space="0" w:color="F7CAAC" w:themeColor="accent2" w:themeTint="66"/>
+        <w:right w:val="single" w:sz="4" w:space="0" w:color="F7CAAC" w:themeColor="accent2" w:themeTint="66"/>
+        <w:insideH w:val="single" w:sz="4" w:space="0" w:color="F7CAAC" w:themeColor="accent2" w:themeTint="66"/>
+        <w:insideV w:val="single" w:sz="4" w:space="0" w:color="F7CAAC" w:themeColor="accent2" w:themeTint="66"/>
       </w:tblBorders>
       <w:tblCellMar>
         <w:top w:w="0" w:type="dxa"/>
@@ -2562,7 +2544,7 @@
       <w:tblPr/>
       <w:tcPr>
         <w:tcBorders>
-          <w:bottom w:val="single" w:color="F4B083" w:themeColor="accent2" w:themeTint="99" w:sz="12" w:space="0"/>
+          <w:bottom w:val="single" w:sz="12" w:space="0" w:color="F4B083" w:themeColor="accent2" w:themeTint="99"/>
         </w:tcBorders>
       </w:tcPr>
     </w:tblStylePr>
@@ -2574,7 +2556,7 @@
       <w:tblPr/>
       <w:tcPr>
         <w:tcBorders>
-          <w:top w:val="double" w:color="F4B083" w:themeColor="accent2" w:themeTint="99" w:sz="2" w:space="0"/>
+          <w:top w:val="double" w:sz="2" w:space="0" w:color="F4B083" w:themeColor="accent2" w:themeTint="99"/>
         </w:tcBorders>
       </w:tcPr>
     </w:tblStylePr>

</xml_diff>